<commit_message>
Deployment package creation working in Windows.
</commit_message>
<xml_diff>
--- a/third-party licenses/Third-party attributions.docx
+++ b/third-party licenses/Third-party attributions.docx
@@ -41,19 +41,7 @@
         <w:rPr>
           <w:lang w:val="en-US"/>
         </w:rPr>
-        <w:t xml:space="preserve">In the following paragraphs, attribution is given to the third-party libraries and components used in WFES-GUI. </w:t>
-      </w:r>
-      <w:r>
-        <w:rPr>
-          <w:lang w:val="en-US"/>
-        </w:rPr>
-        <w:t>Accompanying this document are the files that contain the licenses of each of the third-party libraries</w:t>
-      </w:r>
-      <w:r>
-        <w:rPr>
-          <w:lang w:val="en-US"/>
-        </w:rPr>
-        <w:t xml:space="preserve"> and components used in WFES-GUI.</w:t>
+        <w:t>In the following paragraphs, attribution is given to the third-party libraries and components used in WFES-GUI. Accompanying this document are the files that contain the licenses of each of the third-party libraries and components used in WFES-GUI.</w:t>
       </w:r>
     </w:p>
     <w:p>
@@ -337,41 +325,25 @@
           <w:bCs/>
           <w:lang w:val="en-US"/>
         </w:rPr>
-        <w:t xml:space="preserve">Intel MKL - </w:t>
-      </w:r>
-      <w:r>
-        <w:rPr>
-          <w:b/>
-          <w:bCs/>
-          <w:lang w:val="en-US"/>
-        </w:rPr>
-        <w:t>Copyright (c) 2017 Intel Corporation.</w:t>
-      </w:r>
-    </w:p>
-    <w:p>
-      <w:pPr>
-        <w:jc w:val="both"/>
-        <w:rPr>
-          <w:b/>
-          <w:bCs/>
-          <w:lang w:val="en-US"/>
-        </w:rPr>
-      </w:pPr>
-      <w:r>
-        <w:rPr>
-          <w:b/>
-          <w:bCs/>
-          <w:lang w:val="en-US"/>
-        </w:rPr>
-        <w:t>Link:</w:t>
-      </w:r>
-      <w:r>
-        <w:rPr>
-          <w:b/>
-          <w:bCs/>
-          <w:lang w:val="en-US"/>
-        </w:rPr>
-        <w:t xml:space="preserve"> </w:t>
+        <w:t>Intel MKL - Copyright (c) 2017 Intel Corporation.</w:t>
+      </w:r>
+    </w:p>
+    <w:p>
+      <w:pPr>
+        <w:jc w:val="both"/>
+        <w:rPr>
+          <w:b/>
+          <w:bCs/>
+          <w:lang w:val="en-US"/>
+        </w:rPr>
+      </w:pPr>
+      <w:r>
+        <w:rPr>
+          <w:b/>
+          <w:bCs/>
+          <w:lang w:val="en-US"/>
+        </w:rPr>
+        <w:t xml:space="preserve">Link: </w:t>
       </w:r>
       <w:hyperlink r:id="rId12" w:history="1">
         <w:r>
@@ -379,14 +351,7 @@
             <w:rStyle w:val="Hyperlink"/>
             <w:lang w:val="en-US"/>
           </w:rPr>
-          <w:t>http://software.intel.com/mk</w:t>
-        </w:r>
-        <w:r>
-          <w:rPr>
-            <w:rStyle w:val="Hyperlink"/>
-            <w:lang w:val="en-US"/>
-          </w:rPr>
-          <w:t>l</w:t>
+          <w:t>http://software.intel.com/mkl</w:t>
         </w:r>
       </w:hyperlink>
       <w:r>
@@ -550,55 +515,23 @@
           <w:szCs w:val="21"/>
           <w:shd w:val="clear" w:color="auto" w:fill="FFFFFF"/>
         </w:rPr>
-        <w:t xml:space="preserve">, </w:t>
-      </w:r>
-      <w:r>
-        <w:rPr>
-          <w:rFonts w:ascii="Arial" w:hAnsi="Arial" w:cs="Arial"/>
-          <w:b/>
-          <w:bCs/>
-          <w:color w:val="252525"/>
-          <w:sz w:val="21"/>
-          <w:szCs w:val="21"/>
-          <w:shd w:val="clear" w:color="auto" w:fill="FFFFFF"/>
-        </w:rPr>
-        <w:t>Benoît Jacob</w:t>
-      </w:r>
-      <w:r>
-        <w:rPr>
-          <w:rFonts w:ascii="Arial" w:hAnsi="Arial" w:cs="Arial"/>
-          <w:b/>
-          <w:bCs/>
-          <w:color w:val="252525"/>
-          <w:sz w:val="21"/>
-          <w:szCs w:val="21"/>
-          <w:shd w:val="clear" w:color="auto" w:fill="FFFFFF"/>
-        </w:rPr>
-        <w:t xml:space="preserve"> and others.</w:t>
-      </w:r>
-    </w:p>
-    <w:p>
-      <w:pPr>
-        <w:jc w:val="both"/>
-        <w:rPr>
-          <w:lang w:val="en-US"/>
-        </w:rPr>
-      </w:pPr>
-      <w:r>
-        <w:rPr>
-          <w:b/>
-          <w:bCs/>
-          <w:lang w:val="en-US"/>
-        </w:rPr>
-        <w:t>Link:</w:t>
-      </w:r>
-      <w:r>
-        <w:rPr>
-          <w:b/>
-          <w:bCs/>
-          <w:lang w:val="en-US"/>
-        </w:rPr>
-        <w:t xml:space="preserve"> </w:t>
+        <w:t>, Benoît Jacob and others.</w:t>
+      </w:r>
+    </w:p>
+    <w:p>
+      <w:pPr>
+        <w:jc w:val="both"/>
+        <w:rPr>
+          <w:lang w:val="en-US"/>
+        </w:rPr>
+      </w:pPr>
+      <w:r>
+        <w:rPr>
+          <w:b/>
+          <w:bCs/>
+          <w:lang w:val="en-US"/>
+        </w:rPr>
+        <w:t xml:space="preserve">Link: </w:t>
       </w:r>
       <w:hyperlink r:id="rId14" w:history="1">
         <w:r>
@@ -629,17 +562,7 @@
           <w:szCs w:val="21"/>
           <w:shd w:val="clear" w:color="auto" w:fill="FFFFFF"/>
         </w:rPr>
-        <w:t xml:space="preserve">Eigen Library used in this project is licensed under the </w:t>
-      </w:r>
-      <w:r>
-        <w:rPr>
-          <w:rFonts w:ascii="Arial" w:hAnsi="Arial" w:cs="Arial"/>
-          <w:color w:val="252525"/>
-          <w:sz w:val="21"/>
-          <w:szCs w:val="21"/>
-          <w:shd w:val="clear" w:color="auto" w:fill="FFFFFF"/>
-        </w:rPr>
-        <w:t>Mozilla Public License</w:t>
+        <w:t>Eigen Library used in this project is licensed under the Mozilla Public License</w:t>
       </w:r>
       <w:r>
         <w:rPr>
@@ -741,57 +664,25 @@
           <w:bCs/>
           <w:lang w:val="en-US"/>
         </w:rPr>
-        <w:t xml:space="preserve"> – Copyright © </w:t>
-      </w:r>
-      <w:r>
-        <w:rPr>
-          <w:b/>
-          <w:bCs/>
-          <w:lang w:val="en-US"/>
-        </w:rPr>
-        <w:t>2010-2016 Institute for Microelectronics,</w:t>
-      </w:r>
-      <w:r>
-        <w:rPr>
-          <w:b/>
-          <w:bCs/>
-          <w:lang w:val="en-US"/>
-        </w:rPr>
-        <w:t xml:space="preserve"> </w:t>
-      </w:r>
-      <w:r>
-        <w:rPr>
-          <w:b/>
-          <w:bCs/>
-          <w:lang w:val="en-US"/>
-        </w:rPr>
-        <w:t>Institute for Analysis and Scientific Computing, TU Wien.</w:t>
-      </w:r>
-    </w:p>
-    <w:p>
-      <w:pPr>
-        <w:jc w:val="both"/>
-        <w:rPr>
-          <w:b/>
-          <w:bCs/>
-          <w:lang w:val="en-US"/>
-        </w:rPr>
-      </w:pPr>
-      <w:r>
-        <w:rPr>
-          <w:b/>
-          <w:bCs/>
-          <w:lang w:val="en-US"/>
-        </w:rPr>
-        <w:t>Link:</w:t>
-      </w:r>
-      <w:r>
-        <w:rPr>
-          <w:b/>
-          <w:bCs/>
-          <w:lang w:val="en-US"/>
-        </w:rPr>
-        <w:t xml:space="preserve"> </w:t>
+        <w:t xml:space="preserve"> – Copyright © 2010-2016 Institute for Microelectronics, Institute for Analysis and Scientific Computing, TU Wien.</w:t>
+      </w:r>
+    </w:p>
+    <w:p>
+      <w:pPr>
+        <w:jc w:val="both"/>
+        <w:rPr>
+          <w:b/>
+          <w:bCs/>
+          <w:lang w:val="en-US"/>
+        </w:rPr>
+      </w:pPr>
+      <w:r>
+        <w:rPr>
+          <w:b/>
+          <w:bCs/>
+          <w:lang w:val="en-US"/>
+        </w:rPr>
+        <w:t xml:space="preserve">Link: </w:t>
       </w:r>
       <w:hyperlink r:id="rId16" w:history="1">
         <w:r>
@@ -968,6 +859,16 @@
           <w:lang w:val="en-US"/>
         </w:rPr>
       </w:pPr>
+    </w:p>
+    <w:p>
+      <w:pPr>
+        <w:jc w:val="both"/>
+        <w:rPr>
+          <w:b/>
+          <w:bCs/>
+          <w:lang w:val="en-US"/>
+        </w:rPr>
+      </w:pPr>
       <w:proofErr w:type="spellStart"/>
       <w:r>
         <w:rPr>
@@ -984,15 +885,7 @@
           <w:bCs/>
           <w:lang w:val="en-US"/>
         </w:rPr>
-        <w:t xml:space="preserve"> OpenCL Headers - </w:t>
-      </w:r>
-      <w:r>
-        <w:rPr>
-          <w:b/>
-          <w:bCs/>
-          <w:lang w:val="en-US"/>
-        </w:rPr>
-        <w:t xml:space="preserve">Copyright © 2008-2010 The </w:t>
+        <w:t xml:space="preserve"> OpenCL Headers - Copyright © 2008-2010 The </w:t>
       </w:r>
       <w:proofErr w:type="spellStart"/>
       <w:r>
@@ -1028,15 +921,7 @@
           <w:bCs/>
           <w:lang w:val="en-US"/>
         </w:rPr>
-        <w:t>Link:</w:t>
-      </w:r>
-      <w:r>
-        <w:rPr>
-          <w:b/>
-          <w:bCs/>
-          <w:lang w:val="en-US"/>
-        </w:rPr>
-        <w:t xml:space="preserve"> </w:t>
+        <w:t xml:space="preserve">Link: </w:t>
       </w:r>
       <w:hyperlink r:id="rId20" w:history="1">
         <w:r>
@@ -1067,13 +952,7 @@
         <w:rPr>
           <w:lang w:val="en-US"/>
         </w:rPr>
-        <w:t xml:space="preserve"> OpenCL Headers</w:t>
-      </w:r>
-      <w:r>
-        <w:rPr>
-          <w:lang w:val="en-US"/>
-        </w:rPr>
-        <w:t xml:space="preserve"> used in this project are licensed under the Apache License 2.0 (Apache-2.0 - </w:t>
+        <w:t xml:space="preserve"> OpenCL Headers used in this project are licensed under the Apache License 2.0 (Apache-2.0 - </w:t>
       </w:r>
       <w:hyperlink r:id="rId21" w:history="1">
         <w:r>
@@ -1124,15 +1003,7 @@
           <w:bCs/>
           <w:lang w:val="en-US"/>
         </w:rPr>
-        <w:t xml:space="preserve"> – Copyright ©</w:t>
-      </w:r>
-      <w:r>
-        <w:rPr>
-          <w:b/>
-          <w:bCs/>
-          <w:lang w:val="en-US"/>
-        </w:rPr>
-        <w:t xml:space="preserve"> </w:t>
+        <w:t xml:space="preserve"> – Copyright © </w:t>
       </w:r>
       <w:proofErr w:type="spellStart"/>
       <w:r>
@@ -1176,15 +1047,7 @@
           <w:bCs/>
           <w:lang w:val="en-US"/>
         </w:rPr>
-        <w:t>Link:</w:t>
-      </w:r>
-      <w:r>
-        <w:rPr>
-          <w:b/>
-          <w:bCs/>
-          <w:lang w:val="en-US"/>
-        </w:rPr>
-        <w:t xml:space="preserve"> </w:t>
+        <w:t xml:space="preserve">Link: </w:t>
       </w:r>
       <w:hyperlink r:id="rId22" w:history="1">
         <w:r>
@@ -1214,19 +1077,7 @@
         <w:rPr>
           <w:lang w:val="en-US"/>
         </w:rPr>
-        <w:t xml:space="preserve"> icons used in this project are licensed under the </w:t>
-      </w:r>
-      <w:r>
-        <w:rPr>
-          <w:lang w:val="en-US"/>
-        </w:rPr>
-        <w:t>CC BY 4.0 License</w:t>
-      </w:r>
-      <w:r>
-        <w:rPr>
-          <w:lang w:val="en-US"/>
-        </w:rPr>
-        <w:t xml:space="preserve"> (CC-BY-4.0</w:t>
+        <w:t xml:space="preserve"> icons used in this project are licensed under the CC BY 4.0 License (CC-BY-4.0</w:t>
       </w:r>
       <w:r>
         <w:rPr>
@@ -1391,14 +1242,7 @@
             <w:rStyle w:val="Hyperlink"/>
             <w:lang w:val="en-US"/>
           </w:rPr>
-          <w:t>https://opensource.org</w:t>
-        </w:r>
-        <w:r>
-          <w:rPr>
-            <w:rStyle w:val="Hyperlink"/>
-            <w:lang w:val="en-US"/>
-          </w:rPr>
-          <w:t>/licenses/MIT</w:t>
+          <w:t>https://opensource.org/licenses/MIT</w:t>
         </w:r>
       </w:hyperlink>
       <w:r>
@@ -1431,41 +1275,25 @@
           <w:bCs/>
           <w:lang w:val="en-US"/>
         </w:rPr>
-        <w:t xml:space="preserve">Tenderness Font – By </w:t>
-      </w:r>
-      <w:r>
-        <w:rPr>
-          <w:b/>
-          <w:bCs/>
-          <w:lang w:val="en-US"/>
-        </w:rPr>
-        <w:t>Sora Sagano</w:t>
-      </w:r>
-    </w:p>
-    <w:p>
-      <w:pPr>
-        <w:jc w:val="both"/>
-        <w:rPr>
-          <w:b/>
-          <w:bCs/>
-          <w:lang w:val="en-US"/>
-        </w:rPr>
-      </w:pPr>
-      <w:r>
-        <w:rPr>
-          <w:b/>
-          <w:bCs/>
-          <w:lang w:val="en-US"/>
-        </w:rPr>
-        <w:t>Link:</w:t>
-      </w:r>
-      <w:r>
-        <w:rPr>
-          <w:b/>
-          <w:bCs/>
-          <w:lang w:val="en-US"/>
-        </w:rPr>
-        <w:t xml:space="preserve"> </w:t>
+        <w:t>Tenderness Font – By Sora Sagano</w:t>
+      </w:r>
+    </w:p>
+    <w:p>
+      <w:pPr>
+        <w:jc w:val="both"/>
+        <w:rPr>
+          <w:b/>
+          <w:bCs/>
+          <w:lang w:val="en-US"/>
+        </w:rPr>
+      </w:pPr>
+      <w:r>
+        <w:rPr>
+          <w:b/>
+          <w:bCs/>
+          <w:lang w:val="en-US"/>
+        </w:rPr>
+        <w:t xml:space="preserve">Link: </w:t>
       </w:r>
       <w:hyperlink r:id="rId26" w:history="1">
         <w:r>
@@ -1508,14 +1336,7 @@
             <w:rStyle w:val="Hyperlink"/>
             <w:lang w:val="en-US"/>
           </w:rPr>
-          <w:t>https://creativecommon</w:t>
-        </w:r>
-        <w:r>
-          <w:rPr>
-            <w:rStyle w:val="Hyperlink"/>
-            <w:lang w:val="en-US"/>
-          </w:rPr>
-          <w:t>s.org/publicdomain/zero/1.0/</w:t>
+          <w:t>https://creativecommons.org/publicdomain/zero/1.0/</w:t>
         </w:r>
       </w:hyperlink>
       <w:r>
@@ -2340,6 +2161,7 @@
   <w:style w:type="character" w:default="1" w:styleId="DefaultParagraphFont">
     <w:name w:val="Default Paragraph Font"/>
     <w:uiPriority w:val="1"/>
+    <w:semiHidden/>
     <w:unhideWhenUsed/>
   </w:style>
   <w:style w:type="table" w:default="1" w:styleId="TableNormal">

</xml_diff>